<commit_message>
Add parallel implementation using MPI
</commit_message>
<xml_diff>
--- a/Documentation/Merge Sort.docx
+++ b/Documentation/Merge Sort.docx
@@ -523,6 +523,30 @@
           <w:rtl w:val="0"/>
         </w:rPr>
         <w:t xml:space="preserve">Model: Intel i9-9900K</w:t>
+      </w:r>
+    </w:p>
+    <w:p>
+      <w:pPr>
+        <w:numPr>
+          <w:ilvl w:val="1"/>
+          <w:numId w:val="5"/>
+        </w:numPr>
+        <w:ind w:left="2160" w:hanging="360"/>
+        <w:rPr>
+          <w:rFonts w:ascii="Times New Roman" w:cs="Times New Roman" w:eastAsia="Times New Roman" w:hAnsi="Times New Roman"/>
+          <w:sz w:val="24"/>
+          <w:szCs w:val="24"/>
+          <w:u w:val="none"/>
+        </w:rPr>
+      </w:pPr>
+      <w:r>
+        <w:rPr>
+          <w:rFonts w:ascii="Times New Roman" w:cs="Times New Roman" w:eastAsia="Times New Roman" w:hAnsi="Times New Roman"/>
+          <w:sz w:val="24"/>
+          <w:szCs w:val="24"/>
+          <w:rtl w:val="0"/>
+        </w:rPr>
+        <w:t xml:space="preserve">8 Cores, 16 Threads</w:t>
       </w:r>
     </w:p>
     <w:p>
@@ -1092,7 +1116,7 @@
           <wp:inline distB="114300" distT="114300" distL="114300" distR="114300">
             <wp:extent cx="4572000" cy="2743200"/>
             <wp:effectExtent b="0" l="0" r="0" t="0"/>
-            <wp:docPr id="1" name="image1.png"/>
+            <wp:docPr id="3" name="image1.png"/>
             <a:graphic>
               <a:graphicData uri="http://schemas.openxmlformats.org/drawingml/2006/picture">
                 <pic:pic>
@@ -1198,6 +1222,578 @@
           <w:rFonts w:ascii="Times New Roman" w:cs="Times New Roman" w:eastAsia="Times New Roman" w:hAnsi="Times New Roman"/>
           <w:rtl w:val="0"/>
         </w:rPr>
+        <w:t xml:space="preserve">Parallel Implementation I (MPI)</w:t>
+      </w:r>
+    </w:p>
+    <w:p>
+      <w:pPr>
+        <w:ind w:left="720" w:firstLine="0"/>
+        <w:jc w:val="both"/>
+        <w:rPr>
+          <w:rFonts w:ascii="Times New Roman" w:cs="Times New Roman" w:eastAsia="Times New Roman" w:hAnsi="Times New Roman"/>
+          <w:sz w:val="24"/>
+          <w:szCs w:val="24"/>
+        </w:rPr>
+      </w:pPr>
+      <w:r>
+        <w:rPr>
+          <w:rFonts w:ascii="Times New Roman" w:cs="Times New Roman" w:eastAsia="Times New Roman" w:hAnsi="Times New Roman"/>
+          <w:sz w:val="24"/>
+          <w:szCs w:val="24"/>
+          <w:rtl w:val="0"/>
+        </w:rPr>
+        <w:t xml:space="preserve">For this parallel implementation, I chose to use MPI in order to send messages between processes. The way in which the MergeSort problem was tackled, is a rather basic one:</w:t>
+      </w:r>
+    </w:p>
+    <w:p>
+      <w:pPr>
+        <w:ind w:left="720" w:firstLine="0"/>
+        <w:jc w:val="both"/>
+        <w:rPr>
+          <w:rFonts w:ascii="Times New Roman" w:cs="Times New Roman" w:eastAsia="Times New Roman" w:hAnsi="Times New Roman"/>
+          <w:sz w:val="24"/>
+          <w:szCs w:val="24"/>
+        </w:rPr>
+      </w:pPr>
+      <w:r>
+        <w:rPr>
+          <w:rtl w:val="0"/>
+        </w:rPr>
+      </w:r>
+    </w:p>
+    <w:p>
+      <w:pPr>
+        <w:ind w:left="720" w:firstLine="0"/>
+        <w:jc w:val="both"/>
+        <w:rPr>
+          <w:rFonts w:ascii="Times New Roman" w:cs="Times New Roman" w:eastAsia="Times New Roman" w:hAnsi="Times New Roman"/>
+          <w:sz w:val="24"/>
+          <w:szCs w:val="24"/>
+        </w:rPr>
+      </w:pPr>
+      <w:r>
+        <w:rPr>
+          <w:rFonts w:ascii="Times New Roman" w:cs="Times New Roman" w:eastAsia="Times New Roman" w:hAnsi="Times New Roman"/>
+          <w:sz w:val="24"/>
+          <w:szCs w:val="24"/>
+          <w:rtl w:val="0"/>
+        </w:rPr>
+        <w:t xml:space="preserve">The initial array is split in equal subarrays and then each of them is sent to a process in order to be sorted. Each </w:t>
+      </w:r>
+      <w:r>
+        <w:rPr>
+          <w:rFonts w:ascii="Times New Roman" w:cs="Times New Roman" w:eastAsia="Times New Roman" w:hAnsi="Times New Roman"/>
+          <w:sz w:val="24"/>
+          <w:szCs w:val="24"/>
+          <w:rtl w:val="0"/>
+        </w:rPr>
+        <w:t xml:space="preserve">subarray</w:t>
+      </w:r>
+      <w:r>
+        <w:rPr>
+          <w:rFonts w:ascii="Times New Roman" w:cs="Times New Roman" w:eastAsia="Times New Roman" w:hAnsi="Times New Roman"/>
+          <w:sz w:val="24"/>
+          <w:szCs w:val="24"/>
+          <w:rtl w:val="0"/>
+        </w:rPr>
+        <w:t xml:space="preserve"> is sorted using the same MergeSort algorithm used for the sequential implementation. After all subarrays are sorted, they are then sent to a single process which will sort them again as a whole.</w:t>
+      </w:r>
+    </w:p>
+    <w:p>
+      <w:pPr>
+        <w:ind w:left="720" w:firstLine="0"/>
+        <w:jc w:val="both"/>
+        <w:rPr>
+          <w:rFonts w:ascii="Times New Roman" w:cs="Times New Roman" w:eastAsia="Times New Roman" w:hAnsi="Times New Roman"/>
+          <w:sz w:val="24"/>
+          <w:szCs w:val="24"/>
+        </w:rPr>
+      </w:pPr>
+      <w:r>
+        <w:rPr>
+          <w:rtl w:val="0"/>
+        </w:rPr>
+      </w:r>
+    </w:p>
+    <w:p>
+      <w:pPr>
+        <w:ind w:left="720" w:firstLine="0"/>
+        <w:jc w:val="both"/>
+        <w:rPr>
+          <w:rFonts w:ascii="Times New Roman" w:cs="Times New Roman" w:eastAsia="Times New Roman" w:hAnsi="Times New Roman"/>
+          <w:sz w:val="24"/>
+          <w:szCs w:val="24"/>
+        </w:rPr>
+      </w:pPr>
+      <w:r>
+        <w:rPr>
+          <w:rFonts w:ascii="Times New Roman" w:cs="Times New Roman" w:eastAsia="Times New Roman" w:hAnsi="Times New Roman"/>
+          <w:sz w:val="24"/>
+          <w:szCs w:val="24"/>
+          <w:rtl w:val="0"/>
+        </w:rPr>
+        <w:t xml:space="preserve">For testing, the same data inputs were used in order to be consistent and have a comparable baseline between the methods. Also, in order to see the actual gain over how many processes should be used, the parallel implementation was run with 2, 5, 8, 10, 16, 20 and 50 processes in order to get a better understanding of how the algorithm performs. </w:t>
+      </w:r>
+    </w:p>
+    <w:p>
+      <w:pPr>
+        <w:ind w:left="720" w:firstLine="0"/>
+        <w:jc w:val="both"/>
+        <w:rPr>
+          <w:rFonts w:ascii="Times New Roman" w:cs="Times New Roman" w:eastAsia="Times New Roman" w:hAnsi="Times New Roman"/>
+          <w:sz w:val="24"/>
+          <w:szCs w:val="24"/>
+        </w:rPr>
+      </w:pPr>
+      <w:r>
+        <w:rPr>
+          <w:rtl w:val="0"/>
+        </w:rPr>
+      </w:r>
+    </w:p>
+    <w:p>
+      <w:pPr>
+        <w:ind w:left="720" w:firstLine="0"/>
+        <w:jc w:val="both"/>
+        <w:rPr>
+          <w:rFonts w:ascii="Times New Roman" w:cs="Times New Roman" w:eastAsia="Times New Roman" w:hAnsi="Times New Roman"/>
+          <w:sz w:val="24"/>
+          <w:szCs w:val="24"/>
+        </w:rPr>
+      </w:pPr>
+      <w:r>
+        <w:rPr>
+          <w:rtl w:val="0"/>
+        </w:rPr>
+      </w:r>
+    </w:p>
+    <w:p>
+      <w:pPr>
+        <w:ind w:left="720" w:firstLine="0"/>
+        <w:jc w:val="both"/>
+        <w:rPr>
+          <w:rFonts w:ascii="Times New Roman" w:cs="Times New Roman" w:eastAsia="Times New Roman" w:hAnsi="Times New Roman"/>
+          <w:sz w:val="24"/>
+          <w:szCs w:val="24"/>
+        </w:rPr>
+      </w:pPr>
+      <w:r>
+        <w:rPr>
+          <w:rFonts w:ascii="Times New Roman" w:cs="Times New Roman" w:eastAsia="Times New Roman" w:hAnsi="Times New Roman"/>
+          <w:sz w:val="24"/>
+          <w:szCs w:val="24"/>
+          <w:rtl w:val="0"/>
+        </w:rPr>
+        <w:t xml:space="preserve">The following chart shows us the runtime of each test based on the process count.</w:t>
+      </w:r>
+    </w:p>
+    <w:p>
+      <w:pPr>
+        <w:ind w:left="720" w:firstLine="0"/>
+        <w:jc w:val="both"/>
+        <w:rPr>
+          <w:rFonts w:ascii="Times New Roman" w:cs="Times New Roman" w:eastAsia="Times New Roman" w:hAnsi="Times New Roman"/>
+          <w:sz w:val="24"/>
+          <w:szCs w:val="24"/>
+        </w:rPr>
+      </w:pPr>
+      <w:r>
+        <w:rPr>
+          <w:rtl w:val="0"/>
+        </w:rPr>
+      </w:r>
+    </w:p>
+    <w:p>
+      <w:pPr>
+        <w:jc w:val="center"/>
+        <w:rPr>
+          <w:rFonts w:ascii="Times New Roman" w:cs="Times New Roman" w:eastAsia="Times New Roman" w:hAnsi="Times New Roman"/>
+          <w:sz w:val="24"/>
+          <w:szCs w:val="24"/>
+        </w:rPr>
+      </w:pPr>
+      <w:r>
+        <w:rPr>
+          <w:rFonts w:ascii="Times New Roman" w:cs="Times New Roman" w:eastAsia="Times New Roman" w:hAnsi="Times New Roman"/>
+          <w:sz w:val="24"/>
+          <w:szCs w:val="24"/>
+        </w:rPr>
+        <w:drawing>
+          <wp:inline distB="114300" distT="114300" distL="114300" distR="114300">
+            <wp:extent cx="5943600" cy="3695700"/>
+            <wp:effectExtent b="0" l="0" r="0" t="0"/>
+            <wp:docPr id="2" name="image3.png"/>
+            <a:graphic>
+              <a:graphicData uri="http://schemas.openxmlformats.org/drawingml/2006/picture">
+                <pic:pic>
+                  <pic:nvPicPr>
+                    <pic:cNvPr id="0" name="image3.png"/>
+                    <pic:cNvPicPr preferRelativeResize="0"/>
+                  </pic:nvPicPr>
+                  <pic:blipFill>
+                    <a:blip r:embed="rId8"/>
+                    <a:srcRect b="0" l="0" r="0" t="0"/>
+                    <a:stretch>
+                      <a:fillRect/>
+                    </a:stretch>
+                  </pic:blipFill>
+                  <pic:spPr>
+                    <a:xfrm>
+                      <a:off x="0" y="0"/>
+                      <a:ext cx="5943600" cy="3695700"/>
+                    </a:xfrm>
+                    <a:prstGeom prst="rect"/>
+                    <a:ln/>
+                  </pic:spPr>
+                </pic:pic>
+              </a:graphicData>
+            </a:graphic>
+          </wp:inline>
+        </w:drawing>
+      </w:r>
+      <w:r>
+        <w:rPr>
+          <w:rtl w:val="0"/>
+        </w:rPr>
+      </w:r>
+    </w:p>
+    <w:p>
+      <w:pPr>
+        <w:ind w:left="720" w:firstLine="0"/>
+        <w:jc w:val="both"/>
+        <w:rPr>
+          <w:rFonts w:ascii="Times New Roman" w:cs="Times New Roman" w:eastAsia="Times New Roman" w:hAnsi="Times New Roman"/>
+          <w:sz w:val="24"/>
+          <w:szCs w:val="24"/>
+        </w:rPr>
+      </w:pPr>
+      <w:r>
+        <w:rPr>
+          <w:rtl w:val="0"/>
+        </w:rPr>
+      </w:r>
+    </w:p>
+    <w:p>
+      <w:pPr>
+        <w:ind w:left="720" w:firstLine="0"/>
+        <w:jc w:val="both"/>
+        <w:rPr>
+          <w:rFonts w:ascii="Times New Roman" w:cs="Times New Roman" w:eastAsia="Times New Roman" w:hAnsi="Times New Roman"/>
+          <w:sz w:val="24"/>
+          <w:szCs w:val="24"/>
+        </w:rPr>
+      </w:pPr>
+      <w:r>
+        <w:rPr>
+          <w:rtl w:val="0"/>
+        </w:rPr>
+      </w:r>
+    </w:p>
+    <w:p>
+      <w:pPr>
+        <w:ind w:left="720" w:firstLine="0"/>
+        <w:jc w:val="both"/>
+        <w:rPr>
+          <w:rFonts w:ascii="Times New Roman" w:cs="Times New Roman" w:eastAsia="Times New Roman" w:hAnsi="Times New Roman"/>
+          <w:sz w:val="24"/>
+          <w:szCs w:val="24"/>
+        </w:rPr>
+      </w:pPr>
+      <w:r>
+        <w:rPr>
+          <w:rFonts w:ascii="Times New Roman" w:cs="Times New Roman" w:eastAsia="Times New Roman" w:hAnsi="Times New Roman"/>
+          <w:sz w:val="24"/>
+          <w:szCs w:val="24"/>
+          <w:rtl w:val="0"/>
+        </w:rPr>
+        <w:t xml:space="preserve">As we can see, the initial run with 2 processes is very slow compared to the other runs. As we increase the processor count to 5 and 8 we can see the algorithm progress to a more stable state regarding the runtime. Going up to 20 and 50 processes, the runtime on smaller tests increases while the runtime on the bigger tests seems to stay consistent within a margin of error.</w:t>
+      </w:r>
+    </w:p>
+    <w:p>
+      <w:pPr>
+        <w:ind w:left="720" w:firstLine="0"/>
+        <w:jc w:val="both"/>
+        <w:rPr>
+          <w:rFonts w:ascii="Times New Roman" w:cs="Times New Roman" w:eastAsia="Times New Roman" w:hAnsi="Times New Roman"/>
+          <w:sz w:val="24"/>
+          <w:szCs w:val="24"/>
+        </w:rPr>
+      </w:pPr>
+      <w:r>
+        <w:rPr>
+          <w:rtl w:val="0"/>
+        </w:rPr>
+      </w:r>
+    </w:p>
+    <w:p>
+      <w:pPr>
+        <w:ind w:left="720" w:firstLine="0"/>
+        <w:jc w:val="both"/>
+        <w:rPr>
+          <w:rFonts w:ascii="Times New Roman" w:cs="Times New Roman" w:eastAsia="Times New Roman" w:hAnsi="Times New Roman"/>
+          <w:sz w:val="24"/>
+          <w:szCs w:val="24"/>
+        </w:rPr>
+      </w:pPr>
+      <w:r>
+        <w:rPr>
+          <w:rFonts w:ascii="Times New Roman" w:cs="Times New Roman" w:eastAsia="Times New Roman" w:hAnsi="Times New Roman"/>
+          <w:sz w:val="24"/>
+          <w:szCs w:val="24"/>
+          <w:rtl w:val="0"/>
+        </w:rPr>
+        <w:t xml:space="preserve">While the number of tests that were done on this can be categorized as minimal to average, it does show a visible trend regarding the number of processes used for this program. While using little to almost no parallelization, the performance of the program suffers badly, but when trying to add more processes we see diminishing returns and instability with the results. This instability can also be attributed to background tasks that have a bigger, more noticeable impact on the program when run with such a large amount of processes.</w:t>
+      </w:r>
+    </w:p>
+    <w:p>
+      <w:pPr>
+        <w:ind w:left="0" w:firstLine="0"/>
+        <w:jc w:val="both"/>
+        <w:rPr>
+          <w:rFonts w:ascii="Times New Roman" w:cs="Times New Roman" w:eastAsia="Times New Roman" w:hAnsi="Times New Roman"/>
+          <w:sz w:val="24"/>
+          <w:szCs w:val="24"/>
+        </w:rPr>
+      </w:pPr>
+      <w:r>
+        <w:rPr>
+          <w:rtl w:val="0"/>
+        </w:rPr>
+      </w:r>
+    </w:p>
+    <w:p>
+      <w:pPr>
+        <w:ind w:left="720" w:firstLine="0"/>
+        <w:jc w:val="both"/>
+        <w:rPr>
+          <w:rFonts w:ascii="Times New Roman" w:cs="Times New Roman" w:eastAsia="Times New Roman" w:hAnsi="Times New Roman"/>
+          <w:sz w:val="24"/>
+          <w:szCs w:val="24"/>
+        </w:rPr>
+      </w:pPr>
+      <w:r>
+        <w:rPr>
+          <w:rFonts w:ascii="Times New Roman" w:cs="Times New Roman" w:eastAsia="Times New Roman" w:hAnsi="Times New Roman"/>
+          <w:sz w:val="24"/>
+          <w:szCs w:val="24"/>
+          <w:rtl w:val="0"/>
+        </w:rPr>
+        <w:t xml:space="preserve">From what we can tell from the data and the chart, the middle ground of 10 processes seems to make full use of the parallelization and offer the best time. But, since there is such a small difference between the 8, 10 and 16 processes run, the middle ground between the 3 seems to be a good tradeoff keeping in mind both the performance and the cost. </w:t>
+      </w:r>
+    </w:p>
+    <w:p>
+      <w:pPr>
+        <w:ind w:left="0" w:firstLine="0"/>
+        <w:jc w:val="both"/>
+        <w:rPr>
+          <w:rFonts w:ascii="Times New Roman" w:cs="Times New Roman" w:eastAsia="Times New Roman" w:hAnsi="Times New Roman"/>
+          <w:sz w:val="24"/>
+          <w:szCs w:val="24"/>
+        </w:rPr>
+      </w:pPr>
+      <w:r>
+        <w:rPr>
+          <w:rtl w:val="0"/>
+        </w:rPr>
+      </w:r>
+    </w:p>
+    <w:p>
+      <w:pPr>
+        <w:ind w:left="720" w:firstLine="0"/>
+        <w:jc w:val="both"/>
+        <w:rPr>
+          <w:rFonts w:ascii="Times New Roman" w:cs="Times New Roman" w:eastAsia="Times New Roman" w:hAnsi="Times New Roman"/>
+          <w:sz w:val="24"/>
+          <w:szCs w:val="24"/>
+        </w:rPr>
+      </w:pPr>
+      <w:r>
+        <w:rPr>
+          <w:rFonts w:ascii="Times New Roman" w:cs="Times New Roman" w:eastAsia="Times New Roman" w:hAnsi="Times New Roman"/>
+          <w:sz w:val="24"/>
+          <w:szCs w:val="24"/>
+          <w:rtl w:val="0"/>
+        </w:rPr>
+        <w:t xml:space="preserve">Now, this data needs to be compared with the one from the sequential implementation in order to get a better understanding of how the MPI implementation performed. The following chart shows a comparison between the sequential implementation and the parallel one.</w:t>
+      </w:r>
+    </w:p>
+    <w:p>
+      <w:pPr>
+        <w:ind w:left="720" w:firstLine="0"/>
+        <w:jc w:val="both"/>
+        <w:rPr>
+          <w:rFonts w:ascii="Times New Roman" w:cs="Times New Roman" w:eastAsia="Times New Roman" w:hAnsi="Times New Roman"/>
+          <w:sz w:val="24"/>
+          <w:szCs w:val="24"/>
+        </w:rPr>
+      </w:pPr>
+      <w:r>
+        <w:rPr>
+          <w:rtl w:val="0"/>
+        </w:rPr>
+      </w:r>
+    </w:p>
+    <w:p>
+      <w:pPr>
+        <w:jc w:val="center"/>
+        <w:rPr>
+          <w:rFonts w:ascii="Times New Roman" w:cs="Times New Roman" w:eastAsia="Times New Roman" w:hAnsi="Times New Roman"/>
+          <w:sz w:val="24"/>
+          <w:szCs w:val="24"/>
+        </w:rPr>
+      </w:pPr>
+      <w:r>
+        <w:rPr>
+          <w:rFonts w:ascii="Times New Roman" w:cs="Times New Roman" w:eastAsia="Times New Roman" w:hAnsi="Times New Roman"/>
+          <w:sz w:val="24"/>
+          <w:szCs w:val="24"/>
+        </w:rPr>
+        <w:drawing>
+          <wp:inline distB="114300" distT="114300" distL="114300" distR="114300">
+            <wp:extent cx="5943600" cy="2565400"/>
+            <wp:effectExtent b="0" l="0" r="0" t="0"/>
+            <wp:docPr id="1" name="image2.png"/>
+            <a:graphic>
+              <a:graphicData uri="http://schemas.openxmlformats.org/drawingml/2006/picture">
+                <pic:pic>
+                  <pic:nvPicPr>
+                    <pic:cNvPr id="0" name="image2.png"/>
+                    <pic:cNvPicPr preferRelativeResize="0"/>
+                  </pic:nvPicPr>
+                  <pic:blipFill>
+                    <a:blip r:embed="rId9"/>
+                    <a:srcRect b="0" l="0" r="0" t="0"/>
+                    <a:stretch>
+                      <a:fillRect/>
+                    </a:stretch>
+                  </pic:blipFill>
+                  <pic:spPr>
+                    <a:xfrm>
+                      <a:off x="0" y="0"/>
+                      <a:ext cx="5943600" cy="2565400"/>
+                    </a:xfrm>
+                    <a:prstGeom prst="rect"/>
+                    <a:ln/>
+                  </pic:spPr>
+                </pic:pic>
+              </a:graphicData>
+            </a:graphic>
+          </wp:inline>
+        </w:drawing>
+      </w:r>
+      <w:r>
+        <w:rPr>
+          <w:rtl w:val="0"/>
+        </w:rPr>
+      </w:r>
+    </w:p>
+    <w:p>
+      <w:pPr>
+        <w:ind w:left="720" w:firstLine="0"/>
+        <w:jc w:val="both"/>
+        <w:rPr>
+          <w:rFonts w:ascii="Times New Roman" w:cs="Times New Roman" w:eastAsia="Times New Roman" w:hAnsi="Times New Roman"/>
+          <w:sz w:val="24"/>
+          <w:szCs w:val="24"/>
+        </w:rPr>
+      </w:pPr>
+      <w:r>
+        <w:rPr>
+          <w:rtl w:val="0"/>
+        </w:rPr>
+      </w:r>
+    </w:p>
+    <w:p>
+      <w:pPr>
+        <w:ind w:left="720" w:firstLine="0"/>
+        <w:jc w:val="both"/>
+        <w:rPr>
+          <w:rFonts w:ascii="Times New Roman" w:cs="Times New Roman" w:eastAsia="Times New Roman" w:hAnsi="Times New Roman"/>
+          <w:sz w:val="24"/>
+          <w:szCs w:val="24"/>
+        </w:rPr>
+      </w:pPr>
+      <w:r>
+        <w:rPr>
+          <w:rtl w:val="0"/>
+        </w:rPr>
+      </w:r>
+    </w:p>
+    <w:p>
+      <w:pPr>
+        <w:ind w:left="720" w:firstLine="0"/>
+        <w:jc w:val="both"/>
+        <w:rPr>
+          <w:rFonts w:ascii="Times New Roman" w:cs="Times New Roman" w:eastAsia="Times New Roman" w:hAnsi="Times New Roman"/>
+          <w:sz w:val="24"/>
+          <w:szCs w:val="24"/>
+        </w:rPr>
+      </w:pPr>
+      <w:r>
+        <w:rPr>
+          <w:rFonts w:ascii="Times New Roman" w:cs="Times New Roman" w:eastAsia="Times New Roman" w:hAnsi="Times New Roman"/>
+          <w:sz w:val="24"/>
+          <w:szCs w:val="24"/>
+          <w:rtl w:val="0"/>
+        </w:rPr>
+        <w:t xml:space="preserve">What is noticeable right away from this table is the fact that the two implementations seem very alike regarding the execution timings. Therefore we need to look more closely at the data. Whilst the parallel implementation seems to have an edge on bigger tests, this seems rather insignificant and can be attributed to margin of error. The same can be said for the sequential execution of the algorithm on smaller tests. </w:t>
+      </w:r>
+    </w:p>
+    <w:p>
+      <w:pPr>
+        <w:ind w:left="720" w:firstLine="0"/>
+        <w:jc w:val="both"/>
+        <w:rPr>
+          <w:rFonts w:ascii="Times New Roman" w:cs="Times New Roman" w:eastAsia="Times New Roman" w:hAnsi="Times New Roman"/>
+          <w:sz w:val="24"/>
+          <w:szCs w:val="24"/>
+        </w:rPr>
+      </w:pPr>
+      <w:r>
+        <w:rPr>
+          <w:rtl w:val="0"/>
+        </w:rPr>
+      </w:r>
+    </w:p>
+    <w:p>
+      <w:pPr>
+        <w:ind w:left="720" w:firstLine="0"/>
+        <w:jc w:val="both"/>
+        <w:rPr>
+          <w:rFonts w:ascii="Times New Roman" w:cs="Times New Roman" w:eastAsia="Times New Roman" w:hAnsi="Times New Roman"/>
+          <w:sz w:val="24"/>
+          <w:szCs w:val="24"/>
+        </w:rPr>
+      </w:pPr>
+      <w:r>
+        <w:rPr>
+          <w:rFonts w:ascii="Times New Roman" w:cs="Times New Roman" w:eastAsia="Times New Roman" w:hAnsi="Times New Roman"/>
+          <w:sz w:val="24"/>
+          <w:szCs w:val="24"/>
+          <w:rtl w:val="0"/>
+        </w:rPr>
+        <w:t xml:space="preserve">In conclusion, the MPI parallelization method seems to offer no visible improvement over the sequential implementation, and the only visible improvement is on bigger datasets, but this is marginal, at best.</w:t>
+      </w:r>
+    </w:p>
+    <w:p>
+      <w:pPr>
+        <w:pStyle w:val="Heading1"/>
+        <w:numPr>
+          <w:ilvl w:val="0"/>
+          <w:numId w:val="4"/>
+        </w:numPr>
+        <w:ind w:left="720" w:hanging="360"/>
+        <w:rPr>
+          <w:rFonts w:ascii="Times New Roman" w:cs="Times New Roman" w:eastAsia="Times New Roman" w:hAnsi="Times New Roman"/>
+        </w:rPr>
+      </w:pPr>
+      <w:bookmarkStart w:colFirst="0" w:colLast="0" w:name="_f1yoiv50otkr" w:id="6"/>
+      <w:bookmarkEnd w:id="6"/>
+      <w:r>
+        <w:rPr>
+          <w:rFonts w:ascii="Times New Roman" w:cs="Times New Roman" w:eastAsia="Times New Roman" w:hAnsi="Times New Roman"/>
+          <w:rtl w:val="0"/>
+        </w:rPr>
         <w:t xml:space="preserve">References</w:t>
       </w:r>
     </w:p>
@@ -1208,7 +1804,7 @@
           <w:rFonts w:ascii="Times New Roman" w:cs="Times New Roman" w:eastAsia="Times New Roman" w:hAnsi="Times New Roman"/>
         </w:rPr>
       </w:pPr>
-      <w:hyperlink r:id="rId8">
+      <w:hyperlink r:id="rId10">
         <w:r>
           <w:rPr>
             <w:color w:val="1155cc"/>
@@ -1229,7 +1825,7 @@
         <w:ind w:left="720" w:firstLine="0"/>
         <w:rPr/>
       </w:pPr>
-      <w:hyperlink r:id="rId9">
+      <w:hyperlink r:id="rId11">
         <w:r>
           <w:rPr>
             <w:color w:val="1155cc"/>
@@ -1250,7 +1846,7 @@
         <w:ind w:left="720" w:firstLine="0"/>
         <w:rPr/>
       </w:pPr>
-      <w:hyperlink r:id="rId10">
+      <w:hyperlink r:id="rId12">
         <w:r>
           <w:rPr>
             <w:color w:val="1155cc"/>
@@ -1271,7 +1867,7 @@
         <w:ind w:left="720" w:firstLine="0"/>
         <w:rPr/>
       </w:pPr>
-      <w:hyperlink r:id="rId11">
+      <w:hyperlink r:id="rId13">
         <w:r>
           <w:rPr>
             <w:color w:val="1155cc"/>
@@ -1292,7 +1888,7 @@
         <w:ind w:left="720" w:firstLine="0"/>
         <w:rPr/>
       </w:pPr>
-      <w:hyperlink r:id="rId12">
+      <w:hyperlink r:id="rId14">
         <w:r>
           <w:rPr>
             <w:color w:val="1155cc"/>
@@ -1320,7 +1916,7 @@
       </w:r>
     </w:p>
     <w:sectPr>
-      <w:headerReference r:id="rId13" w:type="default"/>
+      <w:headerReference r:id="rId15" w:type="default"/>
       <w:pgSz w:h="15840" w:w="12240" w:orient="portrait"/>
       <w:pgMar w:bottom="1440" w:top="1440" w:left="1440" w:right="1440" w:header="720" w:footer="720"/>
       <w:pgNumType w:start="1"/>

</xml_diff>

<commit_message>
Update parallel MPI implementation
</commit_message>
<xml_diff>
--- a/Documentation/Merge Sort.docx
+++ b/Documentation/Merge Sort.docx
@@ -1116,12 +1116,12 @@
           <wp:inline distB="114300" distT="114300" distL="114300" distR="114300">
             <wp:extent cx="4572000" cy="2743200"/>
             <wp:effectExtent b="0" l="0" r="0" t="0"/>
-            <wp:docPr id="3" name="image1.png"/>
+            <wp:docPr id="3" name="image3.png"/>
             <a:graphic>
               <a:graphicData uri="http://schemas.openxmlformats.org/drawingml/2006/picture">
                 <pic:pic>
                   <pic:nvPicPr>
-                    <pic:cNvPr id="0" name="image1.png"/>
+                    <pic:cNvPr id="0" name="image3.png"/>
                     <pic:cNvPicPr preferRelativeResize="0"/>
                   </pic:nvPicPr>
                   <pic:blipFill>
@@ -1242,97 +1242,99 @@
           <w:szCs w:val="24"/>
           <w:rtl w:val="0"/>
         </w:rPr>
-        <w:t xml:space="preserve">For this parallel implementation, I chose to use MPI in order to send messages between processes. The way in which the MergeSort problem was tackled, is a rather basic one:</w:t>
-      </w:r>
-    </w:p>
-    <w:p>
-      <w:pPr>
-        <w:ind w:left="720" w:firstLine="0"/>
-        <w:jc w:val="both"/>
-        <w:rPr>
-          <w:rFonts w:ascii="Times New Roman" w:cs="Times New Roman" w:eastAsia="Times New Roman" w:hAnsi="Times New Roman"/>
-          <w:sz w:val="24"/>
-          <w:szCs w:val="24"/>
-        </w:rPr>
-      </w:pPr>
-      <w:r>
-        <w:rPr>
-          <w:rtl w:val="0"/>
-        </w:rPr>
-      </w:r>
-    </w:p>
-    <w:p>
-      <w:pPr>
-        <w:ind w:left="720" w:firstLine="0"/>
-        <w:jc w:val="both"/>
-        <w:rPr>
-          <w:rFonts w:ascii="Times New Roman" w:cs="Times New Roman" w:eastAsia="Times New Roman" w:hAnsi="Times New Roman"/>
-          <w:sz w:val="24"/>
-          <w:szCs w:val="24"/>
-        </w:rPr>
-      </w:pPr>
-      <w:r>
-        <w:rPr>
-          <w:rFonts w:ascii="Times New Roman" w:cs="Times New Roman" w:eastAsia="Times New Roman" w:hAnsi="Times New Roman"/>
-          <w:sz w:val="24"/>
-          <w:szCs w:val="24"/>
-          <w:rtl w:val="0"/>
-        </w:rPr>
-        <w:t xml:space="preserve">The initial array is split in equal subarrays and then each of them is sent to a process in order to be sorted. Each </w:t>
-      </w:r>
-      <w:r>
-        <w:rPr>
-          <w:rFonts w:ascii="Times New Roman" w:cs="Times New Roman" w:eastAsia="Times New Roman" w:hAnsi="Times New Roman"/>
-          <w:sz w:val="24"/>
-          <w:szCs w:val="24"/>
-          <w:rtl w:val="0"/>
-        </w:rPr>
-        <w:t xml:space="preserve">subarray</w:t>
-      </w:r>
-      <w:r>
-        <w:rPr>
-          <w:rFonts w:ascii="Times New Roman" w:cs="Times New Roman" w:eastAsia="Times New Roman" w:hAnsi="Times New Roman"/>
-          <w:sz w:val="24"/>
-          <w:szCs w:val="24"/>
-          <w:rtl w:val="0"/>
-        </w:rPr>
-        <w:t xml:space="preserve"> is sorted using the same MergeSort algorithm used for the sequential implementation. After all subarrays are sorted, they are then sent to a single process which will sort them again as a whole.</w:t>
-      </w:r>
-    </w:p>
-    <w:p>
-      <w:pPr>
-        <w:ind w:left="720" w:firstLine="0"/>
-        <w:jc w:val="both"/>
-        <w:rPr>
-          <w:rFonts w:ascii="Times New Roman" w:cs="Times New Roman" w:eastAsia="Times New Roman" w:hAnsi="Times New Roman"/>
-          <w:sz w:val="24"/>
-          <w:szCs w:val="24"/>
-        </w:rPr>
-      </w:pPr>
-      <w:r>
-        <w:rPr>
-          <w:rtl w:val="0"/>
-        </w:rPr>
-      </w:r>
-    </w:p>
-    <w:p>
-      <w:pPr>
-        <w:ind w:left="720" w:firstLine="0"/>
-        <w:jc w:val="both"/>
-        <w:rPr>
-          <w:rFonts w:ascii="Times New Roman" w:cs="Times New Roman" w:eastAsia="Times New Roman" w:hAnsi="Times New Roman"/>
-          <w:sz w:val="24"/>
-          <w:szCs w:val="24"/>
-        </w:rPr>
-      </w:pPr>
-      <w:r>
-        <w:rPr>
-          <w:rFonts w:ascii="Times New Roman" w:cs="Times New Roman" w:eastAsia="Times New Roman" w:hAnsi="Times New Roman"/>
-          <w:sz w:val="24"/>
-          <w:szCs w:val="24"/>
-          <w:rtl w:val="0"/>
-        </w:rPr>
-        <w:t xml:space="preserve">For testing, the same data inputs were used in order to be consistent and have a comparable baseline between the methods. Also, in order to see the actual gain over how many processes should be used, the parallel implementation was run with 2, 5, 8, 10, 16, 20 and 50 processes in order to get a better understanding of how the algorithm performs. </w:t>
+        <w:t xml:space="preserve">For this parallel implementation, I chose to use MPI in order to send messages between processes. The way in which the problem was tackled in a parallel implementation is the following:</w:t>
+      </w:r>
+    </w:p>
+    <w:p>
+      <w:pPr>
+        <w:ind w:left="0" w:firstLine="720"/>
+        <w:jc w:val="both"/>
+        <w:rPr>
+          <w:rFonts w:ascii="Times New Roman" w:cs="Times New Roman" w:eastAsia="Times New Roman" w:hAnsi="Times New Roman"/>
+          <w:sz w:val="24"/>
+          <w:szCs w:val="24"/>
+        </w:rPr>
+      </w:pPr>
+      <w:r>
+        <w:rPr>
+          <w:rtl w:val="0"/>
+        </w:rPr>
+      </w:r>
+    </w:p>
+    <w:p>
+      <w:pPr>
+        <w:ind w:left="720" w:firstLine="0"/>
+        <w:jc w:val="both"/>
+        <w:rPr>
+          <w:rFonts w:ascii="Times New Roman" w:cs="Times New Roman" w:eastAsia="Times New Roman" w:hAnsi="Times New Roman"/>
+          <w:sz w:val="24"/>
+          <w:szCs w:val="24"/>
+        </w:rPr>
+      </w:pPr>
+      <w:r>
+        <w:rPr>
+          <w:rFonts w:ascii="Times New Roman" w:cs="Times New Roman" w:eastAsia="Times New Roman" w:hAnsi="Times New Roman"/>
+          <w:sz w:val="24"/>
+          <w:szCs w:val="24"/>
+          <w:rtl w:val="0"/>
+        </w:rPr>
+        <w:t xml:space="preserve">An initial process receives an array, then, if any processes are available, he splits the array in half and sends one part to a “child” process and the other half is split again. If there are any available processes left, the split repeats itself until there are no child processes left. When this happens, the remainder of the array is then sorted locally and then merged with the respective responses from child processes with the other halves of the array.</w:t>
+      </w:r>
+    </w:p>
+    <w:p>
+      <w:pPr>
+        <w:ind w:left="720" w:firstLine="0"/>
+        <w:jc w:val="both"/>
+        <w:rPr>
+          <w:rFonts w:ascii="Times New Roman" w:cs="Times New Roman" w:eastAsia="Times New Roman" w:hAnsi="Times New Roman"/>
+          <w:sz w:val="24"/>
+          <w:szCs w:val="24"/>
+        </w:rPr>
+      </w:pPr>
+      <w:r>
+        <w:rPr>
+          <w:rtl w:val="0"/>
+        </w:rPr>
+      </w:r>
+    </w:p>
+    <w:p>
+      <w:pPr>
+        <w:ind w:left="720" w:firstLine="0"/>
+        <w:jc w:val="both"/>
+        <w:rPr>
+          <w:rFonts w:ascii="Times New Roman" w:cs="Times New Roman" w:eastAsia="Times New Roman" w:hAnsi="Times New Roman"/>
+          <w:sz w:val="24"/>
+          <w:szCs w:val="24"/>
+        </w:rPr>
+      </w:pPr>
+      <w:r>
+        <w:rPr>
+          <w:rFonts w:ascii="Times New Roman" w:cs="Times New Roman" w:eastAsia="Times New Roman" w:hAnsi="Times New Roman"/>
+          <w:sz w:val="24"/>
+          <w:szCs w:val="24"/>
+          <w:rtl w:val="0"/>
+        </w:rPr>
+        <w:t xml:space="preserve">This method creates a hierarchy while dividing the initial array, therefore, when properly illustrated it will look like a binary tree for the initial “divide” part.</w:t>
+      </w:r>
+    </w:p>
+    <w:p>
+      <w:pPr>
+        <w:ind w:left="720" w:firstLine="0"/>
+        <w:jc w:val="both"/>
+        <w:rPr>
+          <w:rFonts w:ascii="Times New Roman" w:cs="Times New Roman" w:eastAsia="Times New Roman" w:hAnsi="Times New Roman"/>
+          <w:sz w:val="24"/>
+          <w:szCs w:val="24"/>
+        </w:rPr>
+      </w:pPr>
+      <w:r>
+        <w:rPr>
+          <w:rFonts w:ascii="Times New Roman" w:cs="Times New Roman" w:eastAsia="Times New Roman" w:hAnsi="Times New Roman"/>
+          <w:sz w:val="24"/>
+          <w:szCs w:val="24"/>
+          <w:rtl w:val="0"/>
+        </w:rPr>
+        <w:t xml:space="preserve">For testing, the same data inputs were used in order to be consistent and have a comparable baseline between the methods. Multiple tests were performed on the application in order to see the actual performance gain related to the number of processes used. Given  the binary tree structure of the solution, the parallel implementation was run with 2, 8, 16, 32 and 64 processes. For testing purposes and to illustrate there is almost no gain when using a number of processes that is not equal to a power of 2, the application was also run with 5 and 10 processes.</w:t>
       </w:r>
     </w:p>
     <w:p>
@@ -1422,12 +1424,12 @@
           <wp:inline distB="114300" distT="114300" distL="114300" distR="114300">
             <wp:extent cx="5943600" cy="3695700"/>
             <wp:effectExtent b="0" l="0" r="0" t="0"/>
-            <wp:docPr id="2" name="image3.png"/>
+            <wp:docPr id="2" name="image2.png"/>
             <a:graphic>
               <a:graphicData uri="http://schemas.openxmlformats.org/drawingml/2006/picture">
                 <pic:pic>
                   <pic:nvPicPr>
-                    <pic:cNvPr id="0" name="image3.png"/>
+                    <pic:cNvPr id="0" name="image2.png"/>
                     <pic:cNvPicPr preferRelativeResize="0"/>
                   </pic:nvPicPr>
                   <pic:blipFill>
@@ -1506,43 +1508,43 @@
           <w:szCs w:val="24"/>
           <w:rtl w:val="0"/>
         </w:rPr>
-        <w:t xml:space="preserve">As we can see, the initial run with 2 processes is very slow compared to the other runs. As we increase the processor count to 5 and 8 we can see the algorithm progress to a more stable state regarding the runtime. Going up to 20 and 50 processes, the runtime on smaller tests increases while the runtime on the bigger tests seems to stay consistent within a margin of error.</w:t>
-      </w:r>
-    </w:p>
-    <w:p>
-      <w:pPr>
-        <w:ind w:left="720" w:firstLine="0"/>
-        <w:jc w:val="both"/>
-        <w:rPr>
-          <w:rFonts w:ascii="Times New Roman" w:cs="Times New Roman" w:eastAsia="Times New Roman" w:hAnsi="Times New Roman"/>
-          <w:sz w:val="24"/>
-          <w:szCs w:val="24"/>
-        </w:rPr>
-      </w:pPr>
-      <w:r>
-        <w:rPr>
-          <w:rtl w:val="0"/>
-        </w:rPr>
-      </w:r>
-    </w:p>
-    <w:p>
-      <w:pPr>
-        <w:ind w:left="720" w:firstLine="0"/>
-        <w:jc w:val="both"/>
-        <w:rPr>
-          <w:rFonts w:ascii="Times New Roman" w:cs="Times New Roman" w:eastAsia="Times New Roman" w:hAnsi="Times New Roman"/>
-          <w:sz w:val="24"/>
-          <w:szCs w:val="24"/>
-        </w:rPr>
-      </w:pPr>
-      <w:r>
-        <w:rPr>
-          <w:rFonts w:ascii="Times New Roman" w:cs="Times New Roman" w:eastAsia="Times New Roman" w:hAnsi="Times New Roman"/>
-          <w:sz w:val="24"/>
-          <w:szCs w:val="24"/>
-          <w:rtl w:val="0"/>
-        </w:rPr>
-        <w:t xml:space="preserve">While the number of tests that were done on this can be categorized as minimal to average, it does show a visible trend regarding the number of processes used for this program. While using little to almost no parallelization, the performance of the program suffers badly, but when trying to add more processes we see diminishing returns and instability with the results. This instability can also be attributed to background tasks that have a bigger, more noticeable impact on the program when run with such a large amount of processes.</w:t>
+        <w:t xml:space="preserve">As we can see, the initial run with 2 processes is very slow compared to the other runs. As we increase the processor count to 5 and 8 we can see the algorithm progress to a more stable state regarding the runtime. Going up to 32and 64 processes, the runtime on smaller tests increases while the runtime on the bigger tests seems to stay consistent within a margin of error.</w:t>
+      </w:r>
+    </w:p>
+    <w:p>
+      <w:pPr>
+        <w:ind w:left="720" w:firstLine="0"/>
+        <w:jc w:val="both"/>
+        <w:rPr>
+          <w:rFonts w:ascii="Times New Roman" w:cs="Times New Roman" w:eastAsia="Times New Roman" w:hAnsi="Times New Roman"/>
+          <w:sz w:val="24"/>
+          <w:szCs w:val="24"/>
+        </w:rPr>
+      </w:pPr>
+      <w:r>
+        <w:rPr>
+          <w:rtl w:val="0"/>
+        </w:rPr>
+      </w:r>
+    </w:p>
+    <w:p>
+      <w:pPr>
+        <w:ind w:left="720" w:firstLine="0"/>
+        <w:jc w:val="both"/>
+        <w:rPr>
+          <w:rFonts w:ascii="Times New Roman" w:cs="Times New Roman" w:eastAsia="Times New Roman" w:hAnsi="Times New Roman"/>
+          <w:sz w:val="24"/>
+          <w:szCs w:val="24"/>
+        </w:rPr>
+      </w:pPr>
+      <w:r>
+        <w:rPr>
+          <w:rFonts w:ascii="Times New Roman" w:cs="Times New Roman" w:eastAsia="Times New Roman" w:hAnsi="Times New Roman"/>
+          <w:sz w:val="24"/>
+          <w:szCs w:val="24"/>
+          <w:rtl w:val="0"/>
+        </w:rPr>
+        <w:t xml:space="preserve">While the number of tests that were done on this can be categorized as minimal to average, it does show a visible trend regarding the number of processes used for this program. While using little to almost no parallelization, the performance of the program suffers badly, but when trying to run the program with more than 32 processes we see diminishing returns and instability with the results. This instability can also be attributed to background tasks that have a bigger, more noticeable impact on the program when run with such a large amount of processes.</w:t>
       </w:r>
     </w:p>
     <w:p>
@@ -1578,12 +1580,12 @@
           <w:szCs w:val="24"/>
           <w:rtl w:val="0"/>
         </w:rPr>
-        <w:t xml:space="preserve">From what we can tell from the data and the chart, the middle ground of 10 processes seems to make full use of the parallelization and offer the best time. But, since there is such a small difference between the 8, 10 and 16 processes run, the middle ground between the 3 seems to be a good tradeoff keeping in mind both the performance and the cost. </w:t>
-      </w:r>
-    </w:p>
-    <w:p>
-      <w:pPr>
-        <w:ind w:left="0" w:firstLine="0"/>
+        <w:t xml:space="preserve">From what we can tell from the data and the chart, the middle ground of 16 processes seems to make full use of the parallelization and offer the best runtime. A bigger number of processes brings instability regarding the runtime, and a lower count of processes is not worth it compared to the best time offered by the run with 16 processes.</w:t>
+      </w:r>
+    </w:p>
+    <w:p>
+      <w:pPr>
+        <w:ind w:left="720" w:firstLine="0"/>
         <w:jc w:val="both"/>
         <w:rPr>
           <w:rFonts w:ascii="Times New Roman" w:cs="Times New Roman" w:eastAsia="Times New Roman" w:hAnsi="Times New Roman"/>
@@ -1652,12 +1654,12 @@
           <wp:inline distB="114300" distT="114300" distL="114300" distR="114300">
             <wp:extent cx="5943600" cy="2565400"/>
             <wp:effectExtent b="0" l="0" r="0" t="0"/>
-            <wp:docPr id="1" name="image2.png"/>
+            <wp:docPr id="1" name="image1.png"/>
             <a:graphic>
               <a:graphicData uri="http://schemas.openxmlformats.org/drawingml/2006/picture">
                 <pic:pic>
                   <pic:nvPicPr>
-                    <pic:cNvPr id="0" name="image2.png"/>
+                    <pic:cNvPr id="0" name="image1.png"/>
                     <pic:cNvPicPr preferRelativeResize="0"/>
                   </pic:nvPicPr>
                   <pic:blipFill>
@@ -1736,43 +1738,43 @@
           <w:szCs w:val="24"/>
           <w:rtl w:val="0"/>
         </w:rPr>
-        <w:t xml:space="preserve">What is noticeable right away from this table is the fact that the two implementations seem very alike regarding the execution timings. Therefore we need to look more closely at the data. Whilst the parallel implementation seems to have an edge on bigger tests, this seems rather insignificant and can be attributed to margin of error. The same can be said for the sequential execution of the algorithm on smaller tests. </w:t>
-      </w:r>
-    </w:p>
-    <w:p>
-      <w:pPr>
-        <w:ind w:left="720" w:firstLine="0"/>
-        <w:jc w:val="both"/>
-        <w:rPr>
-          <w:rFonts w:ascii="Times New Roman" w:cs="Times New Roman" w:eastAsia="Times New Roman" w:hAnsi="Times New Roman"/>
-          <w:sz w:val="24"/>
-          <w:szCs w:val="24"/>
-        </w:rPr>
-      </w:pPr>
-      <w:r>
-        <w:rPr>
-          <w:rtl w:val="0"/>
-        </w:rPr>
-      </w:r>
-    </w:p>
-    <w:p>
-      <w:pPr>
-        <w:ind w:left="720" w:firstLine="0"/>
-        <w:jc w:val="both"/>
-        <w:rPr>
-          <w:rFonts w:ascii="Times New Roman" w:cs="Times New Roman" w:eastAsia="Times New Roman" w:hAnsi="Times New Roman"/>
-          <w:sz w:val="24"/>
-          <w:szCs w:val="24"/>
-        </w:rPr>
-      </w:pPr>
-      <w:r>
-        <w:rPr>
-          <w:rFonts w:ascii="Times New Roman" w:cs="Times New Roman" w:eastAsia="Times New Roman" w:hAnsi="Times New Roman"/>
-          <w:sz w:val="24"/>
-          <w:szCs w:val="24"/>
-          <w:rtl w:val="0"/>
-        </w:rPr>
-        <w:t xml:space="preserve">In conclusion, the MPI parallelization method seems to offer no visible improvement over the sequential implementation, and the only visible improvement is on bigger datasets, but this is marginal, at best.</w:t>
+        <w:t xml:space="preserve">What is noticeable right away from this table is the fact that the two implementations are worlds apart. The parallel implementation manages to  significantly outperform the sequential implementation due to the fact that most of the sorting is done in parallel, therefore the speed is almost cut in half.</w:t>
+      </w:r>
+    </w:p>
+    <w:p>
+      <w:pPr>
+        <w:ind w:left="720" w:firstLine="0"/>
+        <w:jc w:val="both"/>
+        <w:rPr>
+          <w:rFonts w:ascii="Times New Roman" w:cs="Times New Roman" w:eastAsia="Times New Roman" w:hAnsi="Times New Roman"/>
+          <w:sz w:val="24"/>
+          <w:szCs w:val="24"/>
+        </w:rPr>
+      </w:pPr>
+      <w:r>
+        <w:rPr>
+          <w:rtl w:val="0"/>
+        </w:rPr>
+      </w:r>
+    </w:p>
+    <w:p>
+      <w:pPr>
+        <w:ind w:left="720" w:firstLine="0"/>
+        <w:jc w:val="both"/>
+        <w:rPr>
+          <w:rFonts w:ascii="Times New Roman" w:cs="Times New Roman" w:eastAsia="Times New Roman" w:hAnsi="Times New Roman"/>
+          <w:sz w:val="24"/>
+          <w:szCs w:val="24"/>
+        </w:rPr>
+      </w:pPr>
+      <w:r>
+        <w:rPr>
+          <w:rFonts w:ascii="Times New Roman" w:cs="Times New Roman" w:eastAsia="Times New Roman" w:hAnsi="Times New Roman"/>
+          <w:sz w:val="24"/>
+          <w:szCs w:val="24"/>
+          <w:rtl w:val="0"/>
+        </w:rPr>
+        <w:t xml:space="preserve">In conclusion, the MPI parallelization method offers a considerable improvement over the sequential method, showing a trend of reducing the sequential runtime by half.</w:t>
       </w:r>
     </w:p>
     <w:p>

</xml_diff>

<commit_message>
Add parallel implementation using C++ Threads
</commit_message>
<xml_diff>
--- a/Documentation/Merge Sort.docx
+++ b/Documentation/Merge Sort.docx
@@ -1116,12 +1116,12 @@
           <wp:inline distB="114300" distT="114300" distL="114300" distR="114300">
             <wp:extent cx="4572000" cy="2743200"/>
             <wp:effectExtent b="0" l="0" r="0" t="0"/>
-            <wp:docPr id="3" name="image3.png"/>
+            <wp:docPr id="4" name="image1.png"/>
             <a:graphic>
               <a:graphicData uri="http://schemas.openxmlformats.org/drawingml/2006/picture">
                 <pic:pic>
                   <pic:nvPicPr>
-                    <pic:cNvPr id="0" name="image3.png"/>
+                    <pic:cNvPr id="0" name="image1.png"/>
                     <pic:cNvPicPr preferRelativeResize="0"/>
                   </pic:nvPicPr>
                   <pic:blipFill>
@@ -1222,7 +1222,22 @@
           <w:rFonts w:ascii="Times New Roman" w:cs="Times New Roman" w:eastAsia="Times New Roman" w:hAnsi="Times New Roman"/>
           <w:rtl w:val="0"/>
         </w:rPr>
-        <w:t xml:space="preserve">Parallel Implementation I (MPI)</w:t>
+        <w:t xml:space="preserve">Parallel Implementation I (</w:t>
+      </w:r>
+      <w:r>
+        <w:rPr>
+          <w:rFonts w:ascii="Times New Roman" w:cs="Times New Roman" w:eastAsia="Times New Roman" w:hAnsi="Times New Roman"/>
+          <w:b w:val="1"/>
+          <w:rtl w:val="0"/>
+        </w:rPr>
+        <w:t xml:space="preserve">MPI</w:t>
+      </w:r>
+      <w:r>
+        <w:rPr>
+          <w:rFonts w:ascii="Times New Roman" w:cs="Times New Roman" w:eastAsia="Times New Roman" w:hAnsi="Times New Roman"/>
+          <w:rtl w:val="0"/>
+        </w:rPr>
+        <w:t xml:space="preserve">)</w:t>
       </w:r>
     </w:p>
     <w:p>
@@ -1424,7 +1439,7 @@
           <wp:inline distB="114300" distT="114300" distL="114300" distR="114300">
             <wp:extent cx="5943600" cy="3695700"/>
             <wp:effectExtent b="0" l="0" r="0" t="0"/>
-            <wp:docPr id="2" name="image2.png"/>
+            <wp:docPr id="3" name="image2.png"/>
             <a:graphic>
               <a:graphicData uri="http://schemas.openxmlformats.org/drawingml/2006/picture">
                 <pic:pic>
@@ -1654,12 +1669,12 @@
           <wp:inline distB="114300" distT="114300" distL="114300" distR="114300">
             <wp:extent cx="5943600" cy="2565400"/>
             <wp:effectExtent b="0" l="0" r="0" t="0"/>
-            <wp:docPr id="1" name="image1.png"/>
+            <wp:docPr id="1" name="image3.png"/>
             <a:graphic>
               <a:graphicData uri="http://schemas.openxmlformats.org/drawingml/2006/picture">
                 <pic:pic>
                   <pic:nvPicPr>
-                    <pic:cNvPr id="0" name="image1.png"/>
+                    <pic:cNvPr id="0" name="image3.png"/>
                     <pic:cNvPicPr preferRelativeResize="0"/>
                   </pic:nvPicPr>
                   <pic:blipFill>
@@ -1789,13 +1804,309 @@
           <w:rFonts w:ascii="Times New Roman" w:cs="Times New Roman" w:eastAsia="Times New Roman" w:hAnsi="Times New Roman"/>
         </w:rPr>
       </w:pPr>
-      <w:bookmarkStart w:colFirst="0" w:colLast="0" w:name="_f1yoiv50otkr" w:id="6"/>
+      <w:bookmarkStart w:colFirst="0" w:colLast="0" w:name="_18ofcd919krw" w:id="6"/>
       <w:bookmarkEnd w:id="6"/>
       <w:r>
         <w:rPr>
           <w:rFonts w:ascii="Times New Roman" w:cs="Times New Roman" w:eastAsia="Times New Roman" w:hAnsi="Times New Roman"/>
           <w:rtl w:val="0"/>
         </w:rPr>
+        <w:t xml:space="preserve">Parallel Implementation II (</w:t>
+      </w:r>
+      <w:r>
+        <w:rPr>
+          <w:rFonts w:ascii="Times New Roman" w:cs="Times New Roman" w:eastAsia="Times New Roman" w:hAnsi="Times New Roman"/>
+          <w:b w:val="1"/>
+          <w:rtl w:val="0"/>
+        </w:rPr>
+        <w:t xml:space="preserve">C++ Threads</w:t>
+      </w:r>
+      <w:r>
+        <w:rPr>
+          <w:rFonts w:ascii="Times New Roman" w:cs="Times New Roman" w:eastAsia="Times New Roman" w:hAnsi="Times New Roman"/>
+          <w:rtl w:val="0"/>
+        </w:rPr>
+        <w:t xml:space="preserve">)</w:t>
+      </w:r>
+      <w:r>
+        <w:rPr>
+          <w:rtl w:val="0"/>
+        </w:rPr>
+      </w:r>
+    </w:p>
+    <w:p>
+      <w:pPr>
+        <w:ind w:left="720" w:firstLine="0"/>
+        <w:jc w:val="both"/>
+        <w:rPr>
+          <w:rFonts w:ascii="Times New Roman" w:cs="Times New Roman" w:eastAsia="Times New Roman" w:hAnsi="Times New Roman"/>
+          <w:sz w:val="24"/>
+          <w:szCs w:val="24"/>
+        </w:rPr>
+      </w:pPr>
+      <w:r>
+        <w:rPr>
+          <w:rFonts w:ascii="Times New Roman" w:cs="Times New Roman" w:eastAsia="Times New Roman" w:hAnsi="Times New Roman"/>
+          <w:sz w:val="24"/>
+          <w:szCs w:val="24"/>
+          <w:rtl w:val="0"/>
+        </w:rPr>
+        <w:t xml:space="preserve">For the second parallel implementation, the same logic presented at the first implementation was used. The only difference being the way the threads are allocated.</w:t>
+      </w:r>
+    </w:p>
+    <w:p>
+      <w:pPr>
+        <w:ind w:left="720" w:firstLine="0"/>
+        <w:jc w:val="both"/>
+        <w:rPr>
+          <w:rFonts w:ascii="Times New Roman" w:cs="Times New Roman" w:eastAsia="Times New Roman" w:hAnsi="Times New Roman"/>
+          <w:sz w:val="24"/>
+          <w:szCs w:val="24"/>
+        </w:rPr>
+      </w:pPr>
+      <w:r>
+        <w:rPr>
+          <w:rFonts w:ascii="Times New Roman" w:cs="Times New Roman" w:eastAsia="Times New Roman" w:hAnsi="Times New Roman"/>
+          <w:sz w:val="24"/>
+          <w:szCs w:val="24"/>
+          <w:rtl w:val="0"/>
+        </w:rPr>
+        <w:t xml:space="preserve">In this implementation, there is a maximum number of threads that will be allocated at a given time. If there are enough available threads to be allocated, one will be delegated to merge a part of a given array from a parent thread, otherwise the sorting will be done locally, contained in the current running thread.</w:t>
+      </w:r>
+    </w:p>
+    <w:p>
+      <w:pPr>
+        <w:ind w:left="720" w:firstLine="0"/>
+        <w:jc w:val="both"/>
+        <w:rPr>
+          <w:rFonts w:ascii="Times New Roman" w:cs="Times New Roman" w:eastAsia="Times New Roman" w:hAnsi="Times New Roman"/>
+          <w:sz w:val="24"/>
+          <w:szCs w:val="24"/>
+        </w:rPr>
+      </w:pPr>
+      <w:r>
+        <w:rPr>
+          <w:rFonts w:ascii="Times New Roman" w:cs="Times New Roman" w:eastAsia="Times New Roman" w:hAnsi="Times New Roman"/>
+          <w:sz w:val="24"/>
+          <w:szCs w:val="24"/>
+          <w:rtl w:val="0"/>
+        </w:rPr>
+        <w:t xml:space="preserve">When the thread finishes sorting it’s current chunk of the array, it will exit and the thread pool size will go up.</w:t>
+      </w:r>
+    </w:p>
+    <w:p>
+      <w:pPr>
+        <w:ind w:left="720" w:firstLine="0"/>
+        <w:jc w:val="both"/>
+        <w:rPr>
+          <w:rFonts w:ascii="Times New Roman" w:cs="Times New Roman" w:eastAsia="Times New Roman" w:hAnsi="Times New Roman"/>
+          <w:sz w:val="24"/>
+          <w:szCs w:val="24"/>
+        </w:rPr>
+      </w:pPr>
+      <w:r>
+        <w:rPr>
+          <w:rtl w:val="0"/>
+        </w:rPr>
+      </w:r>
+    </w:p>
+    <w:p>
+      <w:pPr>
+        <w:ind w:left="720" w:firstLine="0"/>
+        <w:jc w:val="both"/>
+        <w:rPr>
+          <w:rFonts w:ascii="Times New Roman" w:cs="Times New Roman" w:eastAsia="Times New Roman" w:hAnsi="Times New Roman"/>
+          <w:sz w:val="24"/>
+          <w:szCs w:val="24"/>
+        </w:rPr>
+      </w:pPr>
+      <w:r>
+        <w:rPr>
+          <w:rFonts w:ascii="Times New Roman" w:cs="Times New Roman" w:eastAsia="Times New Roman" w:hAnsi="Times New Roman"/>
+          <w:sz w:val="24"/>
+          <w:szCs w:val="24"/>
+          <w:rtl w:val="0"/>
+        </w:rPr>
+        <w:t xml:space="preserve">The same tests were run on this implementation as the previous two. The following chart shows the C++ Threads performance:</w:t>
+      </w:r>
+    </w:p>
+    <w:p>
+      <w:pPr>
+        <w:ind w:left="720" w:firstLine="0"/>
+        <w:jc w:val="both"/>
+        <w:rPr>
+          <w:rFonts w:ascii="Times New Roman" w:cs="Times New Roman" w:eastAsia="Times New Roman" w:hAnsi="Times New Roman"/>
+          <w:sz w:val="24"/>
+          <w:szCs w:val="24"/>
+        </w:rPr>
+      </w:pPr>
+      <w:r>
+        <w:rPr>
+          <w:rtl w:val="0"/>
+        </w:rPr>
+      </w:r>
+    </w:p>
+    <w:p>
+      <w:pPr>
+        <w:jc w:val="center"/>
+        <w:rPr>
+          <w:rFonts w:ascii="Times New Roman" w:cs="Times New Roman" w:eastAsia="Times New Roman" w:hAnsi="Times New Roman"/>
+          <w:sz w:val="24"/>
+          <w:szCs w:val="24"/>
+        </w:rPr>
+      </w:pPr>
+      <w:r>
+        <w:rPr>
+          <w:rFonts w:ascii="Times New Roman" w:cs="Times New Roman" w:eastAsia="Times New Roman" w:hAnsi="Times New Roman"/>
+          <w:sz w:val="24"/>
+          <w:szCs w:val="24"/>
+        </w:rPr>
+        <w:drawing>
+          <wp:inline distB="114300" distT="114300" distL="114300" distR="114300">
+            <wp:extent cx="5943600" cy="3683000"/>
+            <wp:effectExtent b="0" l="0" r="0" t="0"/>
+            <wp:docPr id="2" name="image4.png"/>
+            <a:graphic>
+              <a:graphicData uri="http://schemas.openxmlformats.org/drawingml/2006/picture">
+                <pic:pic>
+                  <pic:nvPicPr>
+                    <pic:cNvPr id="0" name="image4.png"/>
+                    <pic:cNvPicPr preferRelativeResize="0"/>
+                  </pic:nvPicPr>
+                  <pic:blipFill>
+                    <a:blip r:embed="rId10"/>
+                    <a:srcRect b="0" l="0" r="0" t="0"/>
+                    <a:stretch>
+                      <a:fillRect/>
+                    </a:stretch>
+                  </pic:blipFill>
+                  <pic:spPr>
+                    <a:xfrm>
+                      <a:off x="0" y="0"/>
+                      <a:ext cx="5943600" cy="3683000"/>
+                    </a:xfrm>
+                    <a:prstGeom prst="rect"/>
+                    <a:ln/>
+                  </pic:spPr>
+                </pic:pic>
+              </a:graphicData>
+            </a:graphic>
+          </wp:inline>
+        </w:drawing>
+      </w:r>
+      <w:r>
+        <w:rPr>
+          <w:rtl w:val="0"/>
+        </w:rPr>
+      </w:r>
+    </w:p>
+    <w:p>
+      <w:pPr>
+        <w:ind w:left="720" w:firstLine="0"/>
+        <w:jc w:val="both"/>
+        <w:rPr>
+          <w:rFonts w:ascii="Times New Roman" w:cs="Times New Roman" w:eastAsia="Times New Roman" w:hAnsi="Times New Roman"/>
+          <w:sz w:val="24"/>
+          <w:szCs w:val="24"/>
+        </w:rPr>
+      </w:pPr>
+      <w:r>
+        <w:rPr>
+          <w:rtl w:val="0"/>
+        </w:rPr>
+      </w:r>
+    </w:p>
+    <w:p>
+      <w:pPr>
+        <w:ind w:left="720" w:firstLine="0"/>
+        <w:jc w:val="both"/>
+        <w:rPr>
+          <w:rFonts w:ascii="Times New Roman" w:cs="Times New Roman" w:eastAsia="Times New Roman" w:hAnsi="Times New Roman"/>
+          <w:sz w:val="24"/>
+          <w:szCs w:val="24"/>
+        </w:rPr>
+      </w:pPr>
+      <w:r>
+        <w:rPr>
+          <w:rFonts w:ascii="Times New Roman" w:cs="Times New Roman" w:eastAsia="Times New Roman" w:hAnsi="Times New Roman"/>
+          <w:sz w:val="24"/>
+          <w:szCs w:val="24"/>
+          <w:rtl w:val="0"/>
+        </w:rPr>
+        <w:t xml:space="preserve">As we can see, the results are not quite as expected. Starting with the obvious, the runs with 32 and 64 threads performed poorly, incredibly worse even compared to the sequential implementation. A test with 300.000 numbers on those two configurations took approximately 200 seconds, and the tests on 600.000 numbers did not even finish in a 10 minute time window, so those tests and bigger have been omitted from this chart in order to keep the data shown relevant.</w:t>
+      </w:r>
+    </w:p>
+    <w:p>
+      <w:pPr>
+        <w:ind w:left="720" w:firstLine="0"/>
+        <w:jc w:val="both"/>
+        <w:rPr>
+          <w:rFonts w:ascii="Times New Roman" w:cs="Times New Roman" w:eastAsia="Times New Roman" w:hAnsi="Times New Roman"/>
+          <w:sz w:val="24"/>
+          <w:szCs w:val="24"/>
+        </w:rPr>
+      </w:pPr>
+      <w:r>
+        <w:rPr>
+          <w:rtl w:val="0"/>
+        </w:rPr>
+      </w:r>
+    </w:p>
+    <w:p>
+      <w:pPr>
+        <w:ind w:left="720" w:firstLine="0"/>
+        <w:jc w:val="both"/>
+        <w:rPr>
+          <w:rFonts w:ascii="Times New Roman" w:cs="Times New Roman" w:eastAsia="Times New Roman" w:hAnsi="Times New Roman"/>
+          <w:sz w:val="24"/>
+          <w:szCs w:val="24"/>
+        </w:rPr>
+      </w:pPr>
+      <w:r>
+        <w:rPr>
+          <w:rFonts w:ascii="Times New Roman" w:cs="Times New Roman" w:eastAsia="Times New Roman" w:hAnsi="Times New Roman"/>
+          <w:sz w:val="24"/>
+          <w:szCs w:val="24"/>
+          <w:rtl w:val="0"/>
+        </w:rPr>
+        <w:t xml:space="preserve">By analyzing the relevant tests, we can actually see that the best time achieved overall on those tests is when running the program with only 2 threads. Adding additional threads seems just to slow down the algorithm gradually.</w:t>
+      </w:r>
+    </w:p>
+    <w:p>
+      <w:pPr>
+        <w:ind w:left="720" w:firstLine="0"/>
+        <w:jc w:val="both"/>
+        <w:rPr>
+          <w:rFonts w:ascii="Times New Roman" w:cs="Times New Roman" w:eastAsia="Times New Roman" w:hAnsi="Times New Roman"/>
+          <w:sz w:val="24"/>
+          <w:szCs w:val="24"/>
+        </w:rPr>
+      </w:pPr>
+      <w:r>
+        <w:rPr>
+          <w:rtl w:val="0"/>
+        </w:rPr>
+      </w:r>
+    </w:p>
+    <w:p>
+      <w:pPr>
+        <w:pStyle w:val="Heading1"/>
+        <w:numPr>
+          <w:ilvl w:val="0"/>
+          <w:numId w:val="4"/>
+        </w:numPr>
+        <w:ind w:left="720" w:hanging="360"/>
+        <w:rPr>
+          <w:rFonts w:ascii="Times New Roman" w:cs="Times New Roman" w:eastAsia="Times New Roman" w:hAnsi="Times New Roman"/>
+        </w:rPr>
+      </w:pPr>
+      <w:bookmarkStart w:colFirst="0" w:colLast="0" w:name="_hl2zja5a51xw" w:id="7"/>
+      <w:bookmarkEnd w:id="7"/>
+      <w:r>
+        <w:rPr>
+          <w:rFonts w:ascii="Times New Roman" w:cs="Times New Roman" w:eastAsia="Times New Roman" w:hAnsi="Times New Roman"/>
+          <w:rtl w:val="0"/>
+        </w:rPr>
         <w:t xml:space="preserve">References</w:t>
       </w:r>
     </w:p>
@@ -1806,7 +2117,7 @@
           <w:rFonts w:ascii="Times New Roman" w:cs="Times New Roman" w:eastAsia="Times New Roman" w:hAnsi="Times New Roman"/>
         </w:rPr>
       </w:pPr>
-      <w:hyperlink r:id="rId10">
+      <w:hyperlink r:id="rId11">
         <w:r>
           <w:rPr>
             <w:color w:val="1155cc"/>
@@ -1827,7 +2138,7 @@
         <w:ind w:left="720" w:firstLine="0"/>
         <w:rPr/>
       </w:pPr>
-      <w:hyperlink r:id="rId11">
+      <w:hyperlink r:id="rId12">
         <w:r>
           <w:rPr>
             <w:color w:val="1155cc"/>
@@ -1848,7 +2159,7 @@
         <w:ind w:left="720" w:firstLine="0"/>
         <w:rPr/>
       </w:pPr>
-      <w:hyperlink r:id="rId12">
+      <w:hyperlink r:id="rId13">
         <w:r>
           <w:rPr>
             <w:color w:val="1155cc"/>
@@ -1869,7 +2180,7 @@
         <w:ind w:left="720" w:firstLine="0"/>
         <w:rPr/>
       </w:pPr>
-      <w:hyperlink r:id="rId13">
+      <w:hyperlink r:id="rId14">
         <w:r>
           <w:rPr>
             <w:color w:val="1155cc"/>
@@ -1890,7 +2201,7 @@
         <w:ind w:left="720" w:firstLine="0"/>
         <w:rPr/>
       </w:pPr>
-      <w:hyperlink r:id="rId14">
+      <w:hyperlink r:id="rId15">
         <w:r>
           <w:rPr>
             <w:color w:val="1155cc"/>
@@ -1918,7 +2229,7 @@
       </w:r>
     </w:p>
     <w:sectPr>
-      <w:headerReference r:id="rId15" w:type="default"/>
+      <w:headerReference r:id="rId16" w:type="default"/>
       <w:pgSz w:h="15840" w:w="12240" w:orient="portrait"/>
       <w:pgMar w:bottom="1440" w:top="1440" w:left="1440" w:right="1440" w:header="720" w:footer="720"/>
       <w:pgNumType w:start="1"/>

</xml_diff>